<commit_message>
"added kMin tester & added heapPrinter"
</commit_message>
<xml_diff>
--- a/קובץ תיעוד HearyHeap.docx
+++ b/קובץ תיעוד HearyHeap.docx
@@ -1448,7 +1448,6 @@
           <w:rtl/>
         </w:rPr>
       </w:pPr>
-      <w:proofErr w:type="spellStart"/>
       <w:r>
         <w:rPr>
           <w:rFonts w:eastAsiaTheme="minorEastAsia"/>
@@ -1481,7 +1480,6 @@
         </w:rPr>
         <w:t>in</w:t>
       </w:r>
-      <w:proofErr w:type="spellEnd"/>
       <w:r>
         <w:rPr>
           <w:rFonts w:eastAsiaTheme="minorEastAsia" w:hint="cs"/>
@@ -5690,26 +5688,172 @@
     <w:p>
       <w:pPr>
         <w:rPr>
-          <w:rFonts w:hint="cs"/>
-          <w:iCs/>
-          <w:u w:val="single"/>
-          <w:rtl/>
-        </w:rPr>
-      </w:pPr>
-      <w:proofErr w:type="spellStart"/>
-      <w:r>
-        <w:rPr>
-          <w:i/>
+          <w:u w:val="single"/>
+        </w:rPr>
+      </w:pPr>
+      <w:proofErr w:type="spellStart"/>
+      <w:r>
+        <w:rPr>
           <w:highlight w:val="yellow"/>
           <w:u w:val="single"/>
         </w:rPr>
+        <w:t>countersRep</w:t>
+      </w:r>
+      <w:proofErr w:type="spellEnd"/>
+      <w:r>
+        <w:rPr>
+          <w:rFonts w:hint="cs"/>
+          <w:highlight w:val="yellow"/>
+          <w:u w:val="single"/>
+          <w:rtl/>
+        </w:rPr>
+        <w:t>:</w:t>
+      </w:r>
+    </w:p>
+    <w:p>
+      <w:pPr>
+        <w:rPr>
+          <w:rtl/>
+        </w:rPr>
+      </w:pPr>
+      <w:r>
+        <w:rPr>
+          <w:rFonts w:hint="cs"/>
+          <w:rtl/>
+        </w:rPr>
+        <w:t>אם המבנה נתונים ריק נחזיר מערך ריק</w:t>
+      </w:r>
+    </w:p>
+    <w:p>
+      <w:pPr>
+        <w:rPr>
+          <w:rtl/>
+        </w:rPr>
+      </w:pPr>
+      <w:r>
+        <w:rPr>
+          <w:rFonts w:hint="cs"/>
+          <w:rtl/>
+        </w:rPr>
+        <w:t xml:space="preserve">אחרת נעבור פעמיים על השורשים </w:t>
+      </w:r>
+      <w:proofErr w:type="spellStart"/>
+      <w:r>
+        <w:rPr>
+          <w:rFonts w:hint="cs"/>
+          <w:rtl/>
+        </w:rPr>
+        <w:t>בערימה</w:t>
+      </w:r>
+      <w:proofErr w:type="spellEnd"/>
+      <w:r>
+        <w:rPr>
+          <w:rFonts w:hint="cs"/>
+          <w:rtl/>
+        </w:rPr>
+        <w:t>, בפעם הראשונה נבדוק מה הדרגה המקסימלית של העץ בערמה. לאחר מכן נאתחל מערך מונים בגודל זה + 1. בפעם השנייה נעבור שוב על העצים בערמה כאשר בכל עץ נעלה באחד את במיקום של דרגתו את התא במערך המונים ב-1.</w:t>
+      </w:r>
+    </w:p>
+    <w:p>
+      <w:pPr>
+        <w:rPr>
+          <w:rtl/>
+        </w:rPr>
+      </w:pPr>
+      <w:r>
+        <w:rPr>
+          <w:rFonts w:hint="cs"/>
+          <w:rtl/>
+        </w:rPr>
+        <w:t xml:space="preserve">סיבוכיות: בכל קריאה </w:t>
+      </w:r>
+      <w:proofErr w:type="spellStart"/>
+      <w:r>
+        <w:rPr>
+          <w:rFonts w:hint="cs"/>
+          <w:rtl/>
+        </w:rPr>
+        <w:t>לפונק</w:t>
+      </w:r>
+      <w:proofErr w:type="spellEnd"/>
+      <w:r>
+        <w:rPr>
+          <w:rFonts w:hint="cs"/>
+          <w:rtl/>
+        </w:rPr>
+        <w:t xml:space="preserve">' אנחנו עוברים בדיוק פעמיים על רשימת העצים </w:t>
+      </w:r>
+      <w:proofErr w:type="spellStart"/>
+      <w:r>
+        <w:rPr>
+          <w:rFonts w:hint="cs"/>
+          <w:rtl/>
+        </w:rPr>
+        <w:t>בערימה</w:t>
+      </w:r>
+      <w:proofErr w:type="spellEnd"/>
+      <w:r>
+        <w:rPr>
+          <w:rFonts w:hint="cs"/>
+          <w:rtl/>
+        </w:rPr>
+        <w:t xml:space="preserve"> ומס' העצים במקרה הגרוע הוא כמס' האיברים </w:t>
+      </w:r>
+      <w:proofErr w:type="spellStart"/>
+      <w:r>
+        <w:rPr>
+          <w:rFonts w:hint="cs"/>
+          <w:rtl/>
+        </w:rPr>
+        <w:t>בערימה</w:t>
+      </w:r>
+      <w:proofErr w:type="spellEnd"/>
+      <w:r>
+        <w:rPr>
+          <w:rFonts w:hint="cs"/>
+          <w:rtl/>
+        </w:rPr>
+        <w:t xml:space="preserve"> ולכן הסיבוכיות במקרה הגרוע היא </w:t>
+      </w:r>
+      <w:r>
+        <w:t>O(n)</w:t>
+      </w:r>
+      <w:r>
+        <w:rPr>
+          <w:rFonts w:hint="cs"/>
+          <w:rtl/>
+        </w:rPr>
+        <w:t>.</w:t>
+      </w:r>
+    </w:p>
+    <w:p>
+      <w:pPr>
+        <w:rPr>
+          <w:rtl/>
+        </w:rPr>
+      </w:pPr>
+    </w:p>
+    <w:p>
+      <w:pPr>
+        <w:rPr>
+          <w:rFonts w:hint="cs"/>
+          <w:u w:val="single"/>
+          <w:rtl/>
+        </w:rPr>
+      </w:pPr>
+      <w:proofErr w:type="spellStart"/>
+      <w:r>
+        <w:rPr>
+          <w:highlight w:val="yellow"/>
+          <w:u w:val="single"/>
+        </w:rPr>
         <w:t>Kmin</w:t>
       </w:r>
       <w:proofErr w:type="spellEnd"/>
       <w:r>
         <w:rPr>
           <w:rFonts w:hint="cs"/>
-          <w:i/>
+          <w:highlight w:val="yellow"/>
           <w:u w:val="single"/>
           <w:rtl/>
         </w:rPr>
@@ -5717,38 +5861,52 @@
       </w:r>
     </w:p>
     <w:p>
-      <w:pPr>
-        <w:rPr>
-          <w:i/>
-          <w:rtl/>
-        </w:rPr>
-      </w:pPr>
-      <w:r>
-        <w:rPr>
-          <w:rFonts w:cs="Arial"/>
-          <w:i/>
+      <w:r>
+        <w:rPr>
+          <w:rFonts w:hint="cs"/>
           <w:rtl/>
         </w:rPr>
         <w:t xml:space="preserve">נאתחל מערך בגודל </w:t>
       </w:r>
       <w:r>
         <w:rPr>
-          <w:i/>
-        </w:rPr>
-        <w:t>K – O(k)</w:t>
-      </w:r>
-    </w:p>
-    <w:p>
-      <w:pPr>
-        <w:rPr>
-          <w:i/>
-          <w:rtl/>
-        </w:rPr>
-      </w:pPr>
-      <w:r>
-        <w:rPr>
-          <w:rFonts w:cs="Arial"/>
-          <w:i/>
+          <w:rFonts w:hint="cs"/>
+        </w:rPr>
+        <w:t>K</w:t>
+      </w:r>
+      <w:r>
+        <w:rPr>
+          <w:rFonts w:hint="cs"/>
+          <w:rtl/>
+        </w:rPr>
+        <w:t xml:space="preserve"> </w:t>
+      </w:r>
+      <w:r>
+        <w:rPr>
+          <w:rtl/>
+        </w:rPr>
+        <w:t>–</w:t>
+      </w:r>
+      <w:r>
+        <w:rPr>
+          <w:rFonts w:hint="cs"/>
+          <w:rtl/>
+        </w:rPr>
+        <w:t xml:space="preserve"> </w:t>
+      </w:r>
+      <w:r>
+        <w:t>O(k)</w:t>
+      </w:r>
+    </w:p>
+    <w:p>
+      <w:pPr>
+        <w:rPr>
+          <w:rtl/>
+        </w:rPr>
+      </w:pPr>
+      <w:r>
+        <w:rPr>
+          <w:rFonts w:hint="cs"/>
           <w:rtl/>
         </w:rPr>
         <w:t xml:space="preserve">לאחר מכן נאתחל </w:t>
@@ -5756,8 +5914,7 @@
       <w:proofErr w:type="spellStart"/>
       <w:r>
         <w:rPr>
-          <w:rFonts w:cs="Arial"/>
-          <w:i/>
+          <w:rFonts w:hint="cs"/>
           <w:rtl/>
         </w:rPr>
         <w:t>ערימת</w:t>
@@ -5765,22 +5922,20 @@
       <w:proofErr w:type="spellEnd"/>
       <w:r>
         <w:rPr>
-          <w:rFonts w:cs="Arial"/>
-          <w:i/>
+          <w:rFonts w:hint="cs"/>
           <w:rtl/>
         </w:rPr>
         <w:t xml:space="preserve"> עזר ונכניס אליה את המינימום של הערימה </w:t>
       </w:r>
       <w:r>
         <w:rPr>
-          <w:i/>
+          <w:rFonts w:hint="cs"/>
         </w:rPr>
         <w:t>H</w:t>
       </w:r>
       <w:r>
         <w:rPr>
-          <w:rFonts w:cs="Arial"/>
-          <w:i/>
+          <w:rFonts w:hint="cs"/>
           <w:rtl/>
         </w:rPr>
         <w:t xml:space="preserve"> עם מצביע לצומת המקורי </w:t>
@@ -5788,8 +5943,7 @@
       <w:proofErr w:type="spellStart"/>
       <w:r>
         <w:rPr>
-          <w:rFonts w:cs="Arial"/>
-          <w:i/>
+          <w:rFonts w:hint="cs"/>
           <w:rtl/>
         </w:rPr>
         <w:t>בערימה</w:t>
@@ -5797,36 +5951,33 @@
       <w:proofErr w:type="spellEnd"/>
       <w:r>
         <w:rPr>
-          <w:rFonts w:cs="Arial"/>
-          <w:i/>
+          <w:rFonts w:hint="cs"/>
           <w:rtl/>
         </w:rPr>
         <w:t xml:space="preserve"> </w:t>
       </w:r>
       <w:r>
         <w:rPr>
-          <w:i/>
+          <w:rFonts w:hint="cs"/>
         </w:rPr>
         <w:t>H</w:t>
       </w:r>
       <w:r>
         <w:rPr>
-          <w:rFonts w:cs="Arial"/>
-          <w:i/>
+          <w:rFonts w:hint="cs"/>
           <w:rtl/>
         </w:rPr>
         <w:t xml:space="preserve"> בעזרת הבנאי הפנימי שהגדרנו במחלקה. לאחר מכן נבצע </w:t>
       </w:r>
       <w:r>
         <w:rPr>
-          <w:i/>
+          <w:rFonts w:hint="cs"/>
         </w:rPr>
         <w:t>K</w:t>
       </w:r>
       <w:r>
         <w:rPr>
-          <w:rFonts w:cs="Arial"/>
-          <w:i/>
+          <w:rFonts w:hint="cs"/>
           <w:rtl/>
         </w:rPr>
         <w:t xml:space="preserve"> </w:t>
@@ -5834,8 +5985,7 @@
       <w:proofErr w:type="spellStart"/>
       <w:r>
         <w:rPr>
-          <w:rFonts w:cs="Arial"/>
-          <w:i/>
+          <w:rFonts w:hint="cs"/>
           <w:rtl/>
         </w:rPr>
         <w:t>איטרציות</w:t>
@@ -5843,8 +5993,7 @@
       <w:proofErr w:type="spellEnd"/>
       <w:r>
         <w:rPr>
-          <w:rFonts w:cs="Arial"/>
-          <w:i/>
+          <w:rFonts w:hint="cs"/>
           <w:rtl/>
         </w:rPr>
         <w:t xml:space="preserve"> באופן הבא:</w:t>
@@ -5853,41 +6002,20 @@
     <w:p>
       <w:pPr>
         <w:rPr>
-          <w:i/>
-          <w:rtl/>
-        </w:rPr>
-      </w:pPr>
-      <w:r>
-        <w:rPr>
-          <w:rFonts w:cs="Arial"/>
-          <w:i/>
-          <w:rtl/>
-        </w:rPr>
-        <w:t xml:space="preserve">בכל </w:t>
-      </w:r>
-      <w:proofErr w:type="spellStart"/>
-      <w:r>
-        <w:rPr>
-          <w:rFonts w:cs="Arial"/>
-          <w:i/>
-          <w:rtl/>
-        </w:rPr>
-        <w:t>איטרציה</w:t>
-      </w:r>
-      <w:proofErr w:type="spellEnd"/>
-      <w:r>
-        <w:rPr>
-          <w:rFonts w:cs="Arial"/>
-          <w:i/>
-          <w:rtl/>
-        </w:rPr>
-        <w:t xml:space="preserve"> נקרא </w:t>
-      </w:r>
-      <w:proofErr w:type="spellStart"/>
-      <w:r>
-        <w:rPr>
-          <w:rFonts w:cs="Arial"/>
-          <w:i/>
+          <w:rtl/>
+        </w:rPr>
+      </w:pPr>
+      <w:r>
+        <w:rPr>
+          <w:rFonts w:hint="cs"/>
+          <w:rtl/>
+        </w:rPr>
+        <w:t xml:space="preserve">בכל איטרציה נקרא </w:t>
+      </w:r>
+      <w:proofErr w:type="spellStart"/>
+      <w:r>
+        <w:rPr>
+          <w:rFonts w:hint="cs"/>
           <w:rtl/>
         </w:rPr>
         <w:t>לפונק</w:t>
@@ -5895,24 +6023,19 @@
       <w:proofErr w:type="spellEnd"/>
       <w:r>
         <w:rPr>
-          <w:rFonts w:cs="Arial"/>
-          <w:i/>
+          <w:rFonts w:hint="cs"/>
           <w:rtl/>
         </w:rPr>
         <w:t xml:space="preserve">' </w:t>
       </w:r>
       <w:proofErr w:type="spellStart"/>
       <w:r>
-        <w:rPr>
-          <w:i/>
-        </w:rPr>
         <w:t>removeAndPut</w:t>
       </w:r>
       <w:proofErr w:type="spellEnd"/>
       <w:r>
         <w:rPr>
-          <w:rFonts w:cs="Arial"/>
-          <w:i/>
+          <w:rFonts w:hint="cs"/>
           <w:rtl/>
         </w:rPr>
         <w:t xml:space="preserve"> על </w:t>
@@ -5920,8 +6043,7 @@
       <w:proofErr w:type="spellStart"/>
       <w:r>
         <w:rPr>
-          <w:rFonts w:cs="Arial"/>
-          <w:i/>
+          <w:rFonts w:hint="cs"/>
           <w:rtl/>
         </w:rPr>
         <w:t>ערימת</w:t>
@@ -5929,17 +6051,28 @@
       <w:proofErr w:type="spellEnd"/>
       <w:r>
         <w:rPr>
-          <w:rFonts w:cs="Arial"/>
-          <w:i/>
-          <w:rtl/>
-        </w:rPr>
-        <w:t xml:space="preserve"> העזר שלנו – פונקציה זאת בכל קריאה מכניסה את הבנים המקוריים של המינימום </w:t>
-      </w:r>
-      <w:proofErr w:type="spellStart"/>
-      <w:r>
-        <w:rPr>
-          <w:rFonts w:cs="Arial"/>
-          <w:i/>
+          <w:rFonts w:hint="cs"/>
+          <w:rtl/>
+        </w:rPr>
+        <w:t xml:space="preserve"> העזר שלנו </w:t>
+      </w:r>
+      <w:r>
+        <w:rPr>
+          <w:rtl/>
+        </w:rPr>
+        <w:t>–</w:t>
+      </w:r>
+      <w:r>
+        <w:rPr>
+          <w:rFonts w:hint="cs"/>
+          <w:rtl/>
+        </w:rPr>
+        <w:t xml:space="preserve"> פונקציה זאת בכל קריאה מכניסה את הבנים המקוריים של המינימום </w:t>
+      </w:r>
+      <w:proofErr w:type="spellStart"/>
+      <w:r>
+        <w:rPr>
+          <w:rFonts w:hint="cs"/>
           <w:rtl/>
         </w:rPr>
         <w:t>בערימת</w:t>
@@ -5947,8 +6080,7 @@
       <w:proofErr w:type="spellEnd"/>
       <w:r>
         <w:rPr>
-          <w:rFonts w:cs="Arial"/>
-          <w:i/>
+          <w:rFonts w:hint="cs"/>
           <w:rtl/>
         </w:rPr>
         <w:t xml:space="preserve"> העזר </w:t>
@@ -5956,8 +6088,7 @@
       <w:proofErr w:type="spellStart"/>
       <w:r>
         <w:rPr>
-          <w:rFonts w:cs="Arial"/>
-          <w:i/>
+          <w:rFonts w:hint="cs"/>
           <w:rtl/>
         </w:rPr>
         <w:t>לערימת</w:t>
@@ -5965,8 +6096,7 @@
       <w:proofErr w:type="spellEnd"/>
       <w:r>
         <w:rPr>
-          <w:rFonts w:cs="Arial"/>
-          <w:i/>
+          <w:rFonts w:hint="cs"/>
           <w:rtl/>
         </w:rPr>
         <w:t xml:space="preserve"> העזר (הבנים </w:t>
@@ -5974,8 +6104,7 @@
       <w:proofErr w:type="spellStart"/>
       <w:r>
         <w:rPr>
-          <w:rFonts w:cs="Arial"/>
-          <w:i/>
+          <w:rFonts w:hint="cs"/>
           <w:rtl/>
         </w:rPr>
         <w:t>מהערימה</w:t>
@@ -5983,22 +6112,20 @@
       <w:proofErr w:type="spellEnd"/>
       <w:r>
         <w:rPr>
-          <w:rFonts w:cs="Arial"/>
-          <w:i/>
+          <w:rFonts w:hint="cs"/>
           <w:rtl/>
         </w:rPr>
         <w:t xml:space="preserve"> </w:t>
       </w:r>
       <w:r>
         <w:rPr>
-          <w:i/>
+          <w:rFonts w:hint="cs"/>
         </w:rPr>
         <w:t>H</w:t>
       </w:r>
       <w:r>
         <w:rPr>
-          <w:rFonts w:cs="Arial"/>
-          <w:i/>
+          <w:rFonts w:hint="cs"/>
           <w:rtl/>
         </w:rPr>
         <w:t>), מוחקת את המינימום ומחזירה את המינימום. את המינימום שחזר נציב במערך במקום המתאים.</w:t>
@@ -6007,14 +6134,14 @@
     <w:p>
       <w:pPr>
         <w:rPr>
-          <w:i/>
-          <w:rtl/>
-        </w:rPr>
-      </w:pPr>
-      <w:r>
-        <w:rPr>
-          <w:rFonts w:cs="Arial"/>
-          <w:i/>
+          <w:u w:val="single"/>
+          <w:rtl/>
+        </w:rPr>
+      </w:pPr>
+      <w:r>
+        <w:rPr>
+          <w:rFonts w:hint="cs"/>
+          <w:u w:val="single"/>
           <w:rtl/>
         </w:rPr>
         <w:t xml:space="preserve">סיבוכיות: </w:t>
@@ -6023,26 +6150,380 @@
     <w:p>
       <w:pPr>
         <w:rPr>
-          <w:i/>
-          <w:strike/>
-          <w:rtl/>
-        </w:rPr>
-      </w:pPr>
-      <w:r>
-        <w:rPr>
-          <w:rFonts w:cs="Arial"/>
-          <w:i/>
-          <w:strike/>
-          <w:rtl/>
-        </w:rPr>
-        <w:t xml:space="preserve">טענה: מס' העצים </w:t>
-      </w:r>
-      <w:proofErr w:type="spellStart"/>
-      <w:r>
-        <w:rPr>
-          <w:rFonts w:cs="Arial"/>
-          <w:i/>
-          <w:strike/>
+          <w:rFonts w:hint="cs"/>
+        </w:rPr>
+      </w:pPr>
+      <w:r>
+        <w:rPr>
+          <w:rFonts w:hint="cs"/>
+          <w:rtl/>
+        </w:rPr>
+        <w:t xml:space="preserve">נסמן את </w:t>
+      </w:r>
+      <w:r>
+        <w:t>deg(H) = H</w:t>
+      </w:r>
+    </w:p>
+    <w:p>
+      <w:r>
+        <w:rPr>
+          <w:rFonts w:hint="cs"/>
+          <w:rtl/>
+        </w:rPr>
+        <w:t xml:space="preserve">אתחול המערך בגודל </w:t>
+      </w:r>
+      <w:r>
+        <w:rPr>
+          <w:rFonts w:hint="cs"/>
+        </w:rPr>
+        <w:t>K</w:t>
+      </w:r>
+      <w:r>
+        <w:rPr>
+          <w:rFonts w:hint="cs"/>
+          <w:rtl/>
+        </w:rPr>
+        <w:t xml:space="preserve"> </w:t>
+      </w:r>
+      <w:r>
+        <w:rPr>
+          <w:rtl/>
+        </w:rPr>
+        <w:t>–</w:t>
+      </w:r>
+      <w:r>
+        <w:rPr>
+          <w:rFonts w:hint="cs"/>
+          <w:rtl/>
+        </w:rPr>
+        <w:t xml:space="preserve"> </w:t>
+      </w:r>
+      <w:r>
+        <w:t>O(k)</w:t>
+      </w:r>
+      <w:r>
+        <w:rPr>
+          <w:rFonts w:hint="cs"/>
+          <w:rtl/>
+        </w:rPr>
+        <w:t xml:space="preserve">, </w:t>
+      </w:r>
+      <w:r>
+        <w:rPr>
+          <w:rFonts w:hint="cs"/>
+          <w:rtl/>
+        </w:rPr>
+        <w:t xml:space="preserve">לאחר מכן </w:t>
+      </w:r>
+      <w:r>
+        <w:rPr>
+          <w:rFonts w:hint="cs"/>
+        </w:rPr>
+        <w:t>K</w:t>
+      </w:r>
+      <w:r>
+        <w:rPr>
+          <w:rFonts w:hint="cs"/>
+          <w:rtl/>
+        </w:rPr>
+        <w:t xml:space="preserve"> קריאות ל- </w:t>
+      </w:r>
+      <w:proofErr w:type="spellStart"/>
+      <w:r>
+        <w:t>removeAndPut</w:t>
+      </w:r>
+      <w:proofErr w:type="spellEnd"/>
+    </w:p>
+    <w:p>
+      <w:pPr>
+        <w:rPr>
+          <w:u w:val="single"/>
+          <w:rtl/>
+        </w:rPr>
+      </w:pPr>
+      <w:r>
+        <w:rPr>
+          <w:rFonts w:hint="cs"/>
+          <w:u w:val="single"/>
+          <w:rtl/>
+        </w:rPr>
+        <w:t xml:space="preserve">נראה כי </w:t>
+      </w:r>
+      <w:proofErr w:type="spellStart"/>
+      <w:r>
+        <w:rPr>
+          <w:rFonts w:hint="cs"/>
+          <w:u w:val="single"/>
+          <w:rtl/>
+        </w:rPr>
+        <w:t>האיטרציה</w:t>
+      </w:r>
+      <w:proofErr w:type="spellEnd"/>
+      <w:r>
+        <w:rPr>
+          <w:rFonts w:hint="cs"/>
+          <w:u w:val="single"/>
+          <w:rtl/>
+        </w:rPr>
+        <w:t xml:space="preserve"> ה-</w:t>
+      </w:r>
+      <w:proofErr w:type="spellStart"/>
+      <w:r>
+        <w:rPr>
+          <w:u w:val="single"/>
+        </w:rPr>
+        <w:t>i</w:t>
+      </w:r>
+      <w:proofErr w:type="spellEnd"/>
+      <w:r>
+        <w:rPr>
+          <w:rFonts w:hint="cs"/>
+          <w:u w:val="single"/>
+          <w:rtl/>
+        </w:rPr>
+        <w:t xml:space="preserve"> עולה </w:t>
+      </w:r>
+      <w:r>
+        <w:rPr>
+          <w:u w:val="single"/>
+        </w:rPr>
+        <w:t>O(</w:t>
+      </w:r>
+      <w:proofErr w:type="spellStart"/>
+      <w:r>
+        <w:rPr>
+          <w:u w:val="single"/>
+        </w:rPr>
+        <w:t>H+log</w:t>
+      </w:r>
+      <w:proofErr w:type="spellEnd"/>
+      <w:r>
+        <w:rPr>
+          <w:u w:val="single"/>
+        </w:rPr>
+        <w:t xml:space="preserve">( (i-1)H) </w:t>
+      </w:r>
+      <w:r>
+        <w:rPr>
+          <w:u w:val="single"/>
+        </w:rPr>
+        <w:t>)</w:t>
+      </w:r>
+      <w:r>
+        <w:rPr>
+          <w:rFonts w:hint="cs"/>
+          <w:u w:val="single"/>
+          <w:rtl/>
+        </w:rPr>
+        <w:t>:</w:t>
+      </w:r>
+    </w:p>
+    <w:p>
+      <w:r>
+        <w:rPr>
+          <w:rFonts w:hint="cs"/>
+          <w:rtl/>
+        </w:rPr>
+        <w:t xml:space="preserve">בכל איטרציה אנו מוסיפים </w:t>
+      </w:r>
+      <w:proofErr w:type="spellStart"/>
+      <w:r>
+        <w:rPr>
+          <w:rFonts w:hint="cs"/>
+          <w:rtl/>
+        </w:rPr>
+        <w:t>לערימה</w:t>
+      </w:r>
+      <w:proofErr w:type="spellEnd"/>
+      <w:r>
+        <w:rPr>
+          <w:rFonts w:hint="cs"/>
+          <w:rtl/>
+        </w:rPr>
+        <w:t xml:space="preserve"> לכל היותר </w:t>
+      </w:r>
+      <w:r>
+        <w:rPr>
+          <w:rFonts w:hint="cs"/>
+        </w:rPr>
+        <w:t>H</w:t>
+      </w:r>
+      <w:r>
+        <w:rPr>
+          <w:rFonts w:hint="cs"/>
+          <w:rtl/>
+        </w:rPr>
+        <w:t xml:space="preserve"> צמתים, פעולה זו עולה לנו </w:t>
+      </w:r>
+      <w:r>
+        <w:t>O(H)</w:t>
+      </w:r>
+    </w:p>
+    <w:p>
+      <w:pPr>
+        <w:rPr>
+          <w:rtl/>
+        </w:rPr>
+      </w:pPr>
+      <w:r>
+        <w:rPr>
+          <w:rFonts w:hint="cs"/>
+          <w:rtl/>
+        </w:rPr>
+        <w:lastRenderedPageBreak/>
+        <w:t>לכן באיטרציה ה-</w:t>
+      </w:r>
+      <w:proofErr w:type="spellStart"/>
+      <w:r>
+        <w:t>i</w:t>
+      </w:r>
+      <w:proofErr w:type="spellEnd"/>
+      <w:r>
+        <w:rPr>
+          <w:rFonts w:hint="cs"/>
+          <w:rtl/>
+        </w:rPr>
+        <w:t xml:space="preserve"> לפני הקריאה ל-</w:t>
+      </w:r>
+      <w:r>
+        <w:t>deleteMin</w:t>
+      </w:r>
+      <w:r>
+        <w:rPr>
+          <w:rFonts w:hint="cs"/>
+          <w:rtl/>
+        </w:rPr>
+        <w:t xml:space="preserve"> גודל </w:t>
+      </w:r>
+      <w:proofErr w:type="spellStart"/>
+      <w:r>
+        <w:rPr>
+          <w:rFonts w:hint="cs"/>
+          <w:rtl/>
+        </w:rPr>
+        <w:t>ערימת</w:t>
+      </w:r>
+      <w:proofErr w:type="spellEnd"/>
+      <w:r>
+        <w:rPr>
+          <w:rFonts w:hint="cs"/>
+          <w:rtl/>
+        </w:rPr>
+        <w:t xml:space="preserve"> העזר הינו לכל היותר </w:t>
+      </w:r>
+      <w:r>
+        <w:t>O((i-1)H)</w:t>
+      </w:r>
+      <w:r>
+        <w:rPr>
+          <w:rFonts w:hint="cs"/>
+          <w:rtl/>
+        </w:rPr>
+        <w:t xml:space="preserve">. </w:t>
+      </w:r>
+    </w:p>
+    <w:p>
+      <w:pPr>
+        <w:rPr>
+          <w:rtl/>
+        </w:rPr>
+      </w:pPr>
+      <w:r>
+        <w:rPr>
+          <w:rFonts w:hint="cs"/>
+          <w:rtl/>
+        </w:rPr>
+        <w:t xml:space="preserve">מכיוון שבכל איטרציה אנו מבצעים את פעולת </w:t>
+      </w:r>
+      <w:r>
+        <w:t>successive linking</w:t>
+      </w:r>
+      <w:r>
+        <w:rPr>
+          <w:rFonts w:hint="cs"/>
+          <w:rtl/>
+        </w:rPr>
+        <w:t xml:space="preserve"> במהלך </w:t>
+      </w:r>
+      <w:r>
+        <w:t>deleteMin</w:t>
+      </w:r>
+      <w:r>
+        <w:rPr>
+          <w:rFonts w:hint="cs"/>
+          <w:rtl/>
+        </w:rPr>
+        <w:t xml:space="preserve"> בכל תחילת איטרציה אנו מקבלים כי </w:t>
+      </w:r>
+      <w:proofErr w:type="spellStart"/>
+      <w:r>
+        <w:rPr>
+          <w:rFonts w:hint="cs"/>
+          <w:rtl/>
+        </w:rPr>
+        <w:t>ערימת</w:t>
+      </w:r>
+      <w:proofErr w:type="spellEnd"/>
+      <w:r>
+        <w:rPr>
+          <w:rFonts w:hint="cs"/>
+          <w:rtl/>
+        </w:rPr>
+        <w:t xml:space="preserve"> העזר הינה ערימה בינומית תקינה </w:t>
+      </w:r>
+      <w:r>
+        <w:rPr>
+          <w:rtl/>
+        </w:rPr>
+        <w:t>–</w:t>
+      </w:r>
+      <w:r>
+        <w:rPr>
+          <w:rFonts w:hint="cs"/>
+          <w:rtl/>
+        </w:rPr>
+        <w:t xml:space="preserve"> כלומר מס' העצים בה הינו לכל היותר </w:t>
+      </w:r>
+      <w:r>
+        <w:t>O(log((i-1)H)))</w:t>
+      </w:r>
+      <w:r>
+        <w:rPr>
+          <w:rFonts w:hint="cs"/>
+          <w:rtl/>
+        </w:rPr>
+        <w:t xml:space="preserve">. </w:t>
+      </w:r>
+    </w:p>
+    <w:p>
+      <w:pPr>
+        <w:rPr>
+          <w:rtl/>
+        </w:rPr>
+      </w:pPr>
+      <w:r>
+        <w:rPr>
+          <w:rFonts w:hint="cs"/>
+          <w:rtl/>
+        </w:rPr>
+        <w:t>לכן, לאחר פעולת ההכנסה של הבנים באיטרציה ה-</w:t>
+      </w:r>
+      <w:proofErr w:type="spellStart"/>
+      <w:r>
+        <w:t>i</w:t>
+      </w:r>
+      <w:proofErr w:type="spellEnd"/>
+      <w:r>
+        <w:rPr>
+          <w:rFonts w:hint="cs"/>
+          <w:rtl/>
+        </w:rPr>
+        <w:t xml:space="preserve"> ישנם </w:t>
+      </w:r>
+      <w:proofErr w:type="spellStart"/>
+      <w:r>
+        <w:rPr>
+          <w:rFonts w:hint="cs"/>
           <w:rtl/>
         </w:rPr>
         <w:t>בערימת</w:t>
@@ -6050,235 +6531,963 @@
       <w:proofErr w:type="spellEnd"/>
       <w:r>
         <w:rPr>
-          <w:rFonts w:cs="Arial"/>
-          <w:i/>
-          <w:strike/>
-          <w:rtl/>
-        </w:rPr>
-        <w:t xml:space="preserve"> העזר בכל תחילת </w:t>
-      </w:r>
-      <w:proofErr w:type="spellStart"/>
-      <w:r>
-        <w:rPr>
-          <w:rFonts w:cs="Arial"/>
-          <w:i/>
-          <w:strike/>
-          <w:rtl/>
-        </w:rPr>
-        <w:t>איטרציה</w:t>
-      </w:r>
-      <w:proofErr w:type="spellEnd"/>
-      <w:r>
-        <w:rPr>
-          <w:rFonts w:cs="Arial"/>
-          <w:i/>
-          <w:strike/>
-          <w:rtl/>
-        </w:rPr>
-        <w:t xml:space="preserve"> של </w:t>
-      </w:r>
-      <w:proofErr w:type="spellStart"/>
-      <w:r>
-        <w:rPr>
-          <w:i/>
-          <w:strike/>
-        </w:rPr>
+          <w:rFonts w:hint="cs"/>
+          <w:rtl/>
+        </w:rPr>
+        <w:t xml:space="preserve"> העזר לכל היותר</w:t>
+      </w:r>
+    </w:p>
+    <w:p>
+      <w:pPr>
+        <w:rPr>
+          <w:rtl/>
+        </w:rPr>
+      </w:pPr>
+      <w:r>
+        <w:rPr>
+          <w:rFonts w:hint="cs"/>
+          <w:rtl/>
+        </w:rPr>
+        <w:t xml:space="preserve"> </w:t>
+      </w:r>
+      <w:proofErr w:type="gramStart"/>
+      <w:r>
+        <w:t>O(</w:t>
+      </w:r>
+      <w:proofErr w:type="spellStart"/>
+      <w:proofErr w:type="gramEnd"/>
+      <w:r>
+        <w:t>H+log</w:t>
+      </w:r>
+      <w:proofErr w:type="spellEnd"/>
+      <w:r>
+        <w:t>(</w:t>
+      </w:r>
+      <w:r>
+        <w:t xml:space="preserve"> (i-1)</w:t>
+      </w:r>
+      <w:r>
+        <w:t>H)</w:t>
+      </w:r>
+      <w:r>
+        <w:t xml:space="preserve"> </w:t>
+      </w:r>
+      <w:r>
+        <w:t>)</w:t>
+      </w:r>
+      <w:r>
+        <w:rPr>
+          <w:rFonts w:hint="cs"/>
+          <w:rtl/>
+        </w:rPr>
+        <w:t xml:space="preserve"> עצים בינומים. נשים לב שפעולת ה-</w:t>
+      </w:r>
+      <w:r>
+        <w:t xml:space="preserve"> </w:t>
+      </w:r>
+      <w:r>
+        <w:t>deleteMin</w:t>
+      </w:r>
+      <w:r>
+        <w:rPr>
+          <w:rFonts w:hint="cs"/>
+          <w:rtl/>
+        </w:rPr>
+        <w:t xml:space="preserve"> במקרה הגרוע ליניארית במס' העצים </w:t>
+      </w:r>
+      <w:proofErr w:type="spellStart"/>
+      <w:r>
+        <w:rPr>
+          <w:rFonts w:hint="cs"/>
+          <w:rtl/>
+        </w:rPr>
+        <w:t>בערימה</w:t>
+      </w:r>
+      <w:proofErr w:type="spellEnd"/>
+      <w:r>
+        <w:rPr>
+          <w:rFonts w:hint="cs"/>
+          <w:rtl/>
+        </w:rPr>
+        <w:t xml:space="preserve"> ולכן הקריאה ה-</w:t>
+      </w:r>
+      <w:proofErr w:type="spellStart"/>
+      <w:r>
+        <w:t>i</w:t>
+      </w:r>
+      <w:proofErr w:type="spellEnd"/>
+      <w:r>
+        <w:rPr>
+          <w:rFonts w:hint="cs"/>
+          <w:rtl/>
+        </w:rPr>
+        <w:t xml:space="preserve"> ל-</w:t>
+      </w:r>
+      <w:r>
+        <w:t xml:space="preserve"> </w:t>
+      </w:r>
+      <w:proofErr w:type="spellStart"/>
+      <w:r>
         <w:t>removeAndPut</w:t>
       </w:r>
       <w:proofErr w:type="spellEnd"/>
       <w:r>
         <w:rPr>
-          <w:rFonts w:cs="Arial"/>
-          <w:i/>
-          <w:strike/>
-          <w:rtl/>
-        </w:rPr>
-        <w:t xml:space="preserve"> הינו  </w:t>
-      </w:r>
-      <w:r>
-        <w:rPr>
-          <w:i/>
-          <w:strike/>
-        </w:rPr>
-        <w:t>O(log(deg(H</w:t>
-      </w:r>
-      <w:r>
-        <w:rPr>
-          <w:rFonts w:cs="Arial"/>
-          <w:i/>
-          <w:strike/>
-          <w:rtl/>
-        </w:rPr>
-        <w:t>)) לכל היותר:</w:t>
-      </w:r>
-    </w:p>
-    <w:p>
-      <w:pPr>
-        <w:rPr>
-          <w:i/>
-          <w:strike/>
-          <w:rtl/>
-        </w:rPr>
-      </w:pPr>
-      <w:r>
-        <w:rPr>
-          <w:rFonts w:cs="Arial"/>
-          <w:i/>
-          <w:strike/>
-          <w:rtl/>
-        </w:rPr>
-        <w:t>•</w:t>
-      </w:r>
-      <w:r>
-        <w:rPr>
-          <w:rFonts w:cs="Arial"/>
-          <w:i/>
-          <w:strike/>
-          <w:rtl/>
-        </w:rPr>
-        <w:tab/>
-        <w:t xml:space="preserve">בהנחיות התרגיל נכתב כי ניתן להניח שדרגת השורש היא הגבוהה ביותר </w:t>
-      </w:r>
-      <w:proofErr w:type="spellStart"/>
-      <w:r>
-        <w:rPr>
-          <w:rFonts w:cs="Arial"/>
-          <w:i/>
-          <w:strike/>
-          <w:rtl/>
-        </w:rPr>
-        <w:t>בערימה</w:t>
-      </w:r>
-      <w:proofErr w:type="spellEnd"/>
-      <w:r>
-        <w:rPr>
-          <w:rFonts w:cs="Arial"/>
-          <w:i/>
-          <w:strike/>
-          <w:rtl/>
-        </w:rPr>
+          <w:rFonts w:hint="cs"/>
+          <w:rtl/>
+        </w:rPr>
+        <w:t xml:space="preserve"> עולה </w:t>
+      </w:r>
+      <w:r>
+        <w:t>O(</w:t>
+      </w:r>
+      <w:proofErr w:type="spellStart"/>
+      <w:r>
+        <w:t>H+log</w:t>
+      </w:r>
+      <w:proofErr w:type="spellEnd"/>
+      <w:r>
+        <w:t>(</w:t>
+      </w:r>
+      <w:r>
+        <w:t xml:space="preserve"> (i-1)</w:t>
+      </w:r>
+      <w:r>
+        <w:t>H)</w:t>
+      </w:r>
+      <w:r>
         <w:t xml:space="preserve"> </w:t>
       </w:r>
       <w:r>
-        <w:rPr>
-          <w:i/>
-          <w:strike/>
+        <w:t>)</w:t>
+      </w:r>
+      <w:r>
+        <w:rPr>
+          <w:rFonts w:hint="cs"/>
+          <w:rtl/>
+        </w:rPr>
+        <w:t>.</w:t>
+      </w:r>
+    </w:p>
+    <w:p>
+      <w:pPr>
+        <w:rPr>
+          <w:rFonts w:hint="cs"/>
+          <w:u w:val="single"/>
+          <w:rtl/>
+        </w:rPr>
+      </w:pPr>
+      <w:r>
+        <w:rPr>
+          <w:rFonts w:hint="cs"/>
+          <w:u w:val="single"/>
+          <w:rtl/>
+        </w:rPr>
+        <w:t>נסכם את סה"כ העלות:</w:t>
+      </w:r>
+    </w:p>
+    <w:p>
+      <w:pPr>
+        <w:rPr>
+          <w:rFonts w:hint="cs"/>
+          <w:i/>
+          <w:sz w:val="20"/>
+          <w:szCs w:val="20"/>
+          <w:rtl/>
+        </w:rPr>
+      </w:pPr>
+      <m:oMathPara>
+        <m:oMath>
+          <m:r>
+            <w:rPr>
+              <w:rFonts w:ascii="Cambria Math" w:hAnsi="Cambria Math"/>
+              <w:sz w:val="20"/>
+              <w:szCs w:val="20"/>
+            </w:rPr>
+            <m:t>1+2H+</m:t>
+          </m:r>
+          <m:nary>
+            <m:naryPr>
+              <m:chr m:val="∑"/>
+              <m:limLoc m:val="undOvr"/>
+              <m:ctrlPr>
+                <w:rPr>
+                  <w:rFonts w:ascii="Cambria Math" w:hAnsi="Cambria Math"/>
+                  <w:i/>
+                  <w:sz w:val="20"/>
+                  <w:szCs w:val="20"/>
+                </w:rPr>
+              </m:ctrlPr>
+            </m:naryPr>
+            <m:sub>
+              <m:r>
+                <w:rPr>
+                  <w:rFonts w:ascii="Cambria Math" w:hAnsi="Cambria Math"/>
+                  <w:sz w:val="20"/>
+                  <w:szCs w:val="20"/>
+                </w:rPr>
+                <m:t>i=2</m:t>
+              </m:r>
+            </m:sub>
+            <m:sup>
+              <m:r>
+                <w:rPr>
+                  <w:rFonts w:ascii="Cambria Math" w:hAnsi="Cambria Math"/>
+                  <w:sz w:val="20"/>
+                  <w:szCs w:val="20"/>
+                </w:rPr>
+                <m:t>k</m:t>
+              </m:r>
+            </m:sup>
+            <m:e>
+              <m:r>
+                <w:rPr>
+                  <w:rFonts w:ascii="Cambria Math" w:hAnsi="Cambria Math"/>
+                  <w:sz w:val="20"/>
+                  <w:szCs w:val="20"/>
+                </w:rPr>
+                <m:t>H+</m:t>
+              </m:r>
+              <m:func>
+                <m:funcPr>
+                  <m:ctrlPr>
+                    <w:rPr>
+                      <w:rFonts w:ascii="Cambria Math" w:hAnsi="Cambria Math"/>
+                      <w:i/>
+                      <w:sz w:val="20"/>
+                      <w:szCs w:val="20"/>
+                    </w:rPr>
+                  </m:ctrlPr>
+                </m:funcPr>
+                <m:fName>
+                  <m:r>
+                    <m:rPr>
+                      <m:sty m:val="p"/>
+                    </m:rPr>
+                    <w:rPr>
+                      <w:rFonts w:ascii="Cambria Math" w:hAnsi="Cambria Math"/>
+                      <w:sz w:val="20"/>
+                      <w:szCs w:val="20"/>
+                    </w:rPr>
+                    <m:t>log</m:t>
+                  </m:r>
+                </m:fName>
+                <m:e>
+                  <m:d>
+                    <m:dPr>
+                      <m:ctrlPr>
+                        <w:rPr>
+                          <w:rFonts w:ascii="Cambria Math" w:hAnsi="Cambria Math"/>
+                          <w:i/>
+                          <w:sz w:val="20"/>
+                          <w:szCs w:val="20"/>
+                        </w:rPr>
+                      </m:ctrlPr>
+                    </m:dPr>
+                    <m:e>
+                      <m:r>
+                        <w:rPr>
+                          <w:rFonts w:ascii="Cambria Math" w:hAnsi="Cambria Math"/>
+                          <w:sz w:val="20"/>
+                          <w:szCs w:val="20"/>
+                        </w:rPr>
+                        <m:t xml:space="preserve"> </m:t>
+                      </m:r>
+                      <m:d>
+                        <m:dPr>
+                          <m:ctrlPr>
+                            <w:rPr>
+                              <w:rFonts w:ascii="Cambria Math" w:hAnsi="Cambria Math"/>
+                              <w:i/>
+                              <w:sz w:val="20"/>
+                              <w:szCs w:val="20"/>
+                            </w:rPr>
+                          </m:ctrlPr>
+                        </m:dPr>
+                        <m:e>
+                          <m:r>
+                            <w:rPr>
+                              <w:rFonts w:ascii="Cambria Math" w:hAnsi="Cambria Math"/>
+                              <w:sz w:val="20"/>
+                              <w:szCs w:val="20"/>
+                            </w:rPr>
+                            <m:t>i-1</m:t>
+                          </m:r>
+                        </m:e>
+                      </m:d>
+                      <m:r>
+                        <w:rPr>
+                          <w:rFonts w:ascii="Cambria Math" w:hAnsi="Cambria Math"/>
+                          <w:sz w:val="20"/>
+                          <w:szCs w:val="20"/>
+                        </w:rPr>
+                        <m:t>*H</m:t>
+                      </m:r>
+                    </m:e>
+                  </m:d>
+                </m:e>
+              </m:func>
+              <m:r>
+                <w:rPr>
+                  <w:rFonts w:ascii="Cambria Math" w:hAnsi="Cambria Math"/>
+                  <w:sz w:val="20"/>
+                  <w:szCs w:val="20"/>
+                </w:rPr>
+                <m:t>≤3kH+</m:t>
+              </m:r>
+              <m:nary>
+                <m:naryPr>
+                  <m:chr m:val="∑"/>
+                  <m:limLoc m:val="undOvr"/>
+                  <m:ctrlPr>
+                    <w:rPr>
+                      <w:rFonts w:ascii="Cambria Math" w:hAnsi="Cambria Math"/>
+                      <w:i/>
+                      <w:sz w:val="20"/>
+                      <w:szCs w:val="20"/>
+                    </w:rPr>
+                  </m:ctrlPr>
+                </m:naryPr>
+                <m:sub>
+                  <m:r>
+                    <w:rPr>
+                      <w:rFonts w:ascii="Cambria Math" w:hAnsi="Cambria Math"/>
+                      <w:sz w:val="20"/>
+                      <w:szCs w:val="20"/>
+                    </w:rPr>
+                    <m:t>i=1</m:t>
+                  </m:r>
+                </m:sub>
+                <m:sup>
+                  <m:r>
+                    <w:rPr>
+                      <w:rFonts w:ascii="Cambria Math" w:hAnsi="Cambria Math"/>
+                      <w:sz w:val="20"/>
+                      <w:szCs w:val="20"/>
+                    </w:rPr>
+                    <m:t>k</m:t>
+                  </m:r>
+                </m:sup>
+                <m:e>
+                  <m:func>
+                    <m:funcPr>
+                      <m:ctrlPr>
+                        <w:rPr>
+                          <w:rFonts w:ascii="Cambria Math" w:hAnsi="Cambria Math"/>
+                          <w:sz w:val="20"/>
+                          <w:szCs w:val="20"/>
+                        </w:rPr>
+                      </m:ctrlPr>
+                    </m:funcPr>
+                    <m:fName>
+                      <m:r>
+                        <m:rPr>
+                          <m:sty m:val="p"/>
+                        </m:rPr>
+                        <w:rPr>
+                          <w:rFonts w:ascii="Cambria Math" w:hAnsi="Cambria Math"/>
+                          <w:sz w:val="20"/>
+                          <w:szCs w:val="20"/>
+                        </w:rPr>
+                        <m:t>log</m:t>
+                      </m:r>
+                    </m:fName>
+                    <m:e>
+                      <m:d>
+                        <m:dPr>
+                          <m:ctrlPr>
+                            <w:rPr>
+                              <w:rFonts w:ascii="Cambria Math" w:hAnsi="Cambria Math"/>
+                              <w:i/>
+                              <w:sz w:val="20"/>
+                              <w:szCs w:val="20"/>
+                            </w:rPr>
+                          </m:ctrlPr>
+                        </m:dPr>
+                        <m:e>
+                          <m:r>
+                            <w:rPr>
+                              <w:rFonts w:ascii="Cambria Math" w:hAnsi="Cambria Math"/>
+                              <w:sz w:val="20"/>
+                              <w:szCs w:val="20"/>
+                            </w:rPr>
+                            <m:t>i*H</m:t>
+                          </m:r>
+                        </m:e>
+                      </m:d>
+                      <m:r>
+                        <w:rPr>
+                          <w:rFonts w:ascii="Cambria Math" w:hAnsi="Cambria Math"/>
+                          <w:sz w:val="20"/>
+                          <w:szCs w:val="20"/>
+                        </w:rPr>
+                        <m:t>≤3kH+klog</m:t>
+                      </m:r>
+                      <m:d>
+                        <m:dPr>
+                          <m:ctrlPr>
+                            <w:rPr>
+                              <w:rFonts w:ascii="Cambria Math" w:hAnsi="Cambria Math"/>
+                              <w:i/>
+                              <w:sz w:val="20"/>
+                              <w:szCs w:val="20"/>
+                            </w:rPr>
+                          </m:ctrlPr>
+                        </m:dPr>
+                        <m:e>
+                          <m:r>
+                            <w:rPr>
+                              <w:rFonts w:ascii="Cambria Math" w:hAnsi="Cambria Math"/>
+                              <w:sz w:val="20"/>
+                              <w:szCs w:val="20"/>
+                            </w:rPr>
+                            <m:t>H</m:t>
+                          </m:r>
+                        </m:e>
+                      </m:d>
+                      <m:r>
+                        <w:rPr>
+                          <w:rFonts w:ascii="Cambria Math" w:hAnsi="Cambria Math"/>
+                          <w:sz w:val="20"/>
+                          <w:szCs w:val="20"/>
+                        </w:rPr>
+                        <m:t>+</m:t>
+                      </m:r>
+                      <m:nary>
+                        <m:naryPr>
+                          <m:chr m:val="∑"/>
+                          <m:limLoc m:val="undOvr"/>
+                          <m:ctrlPr>
+                            <w:rPr>
+                              <w:rFonts w:ascii="Cambria Math" w:hAnsi="Cambria Math"/>
+                              <w:i/>
+                              <w:sz w:val="20"/>
+                              <w:szCs w:val="20"/>
+                            </w:rPr>
+                          </m:ctrlPr>
+                        </m:naryPr>
+                        <m:sub>
+                          <m:r>
+                            <w:rPr>
+                              <w:rFonts w:ascii="Cambria Math" w:hAnsi="Cambria Math"/>
+                              <w:sz w:val="20"/>
+                              <w:szCs w:val="20"/>
+                            </w:rPr>
+                            <m:t>i=1</m:t>
+                          </m:r>
+                        </m:sub>
+                        <m:sup>
+                          <m:r>
+                            <w:rPr>
+                              <w:rFonts w:ascii="Cambria Math" w:hAnsi="Cambria Math"/>
+                              <w:sz w:val="20"/>
+                              <w:szCs w:val="20"/>
+                            </w:rPr>
+                            <m:t>k</m:t>
+                          </m:r>
+                        </m:sup>
+                        <m:e>
+                          <m:r>
+                            <m:rPr>
+                              <m:sty m:val="p"/>
+                            </m:rPr>
+                            <w:rPr>
+                              <w:rFonts w:ascii="Cambria Math" w:hAnsi="Cambria Math"/>
+                              <w:sz w:val="20"/>
+                              <w:szCs w:val="20"/>
+                            </w:rPr>
+                            <m:t>log⁡</m:t>
+                          </m:r>
+                          <m:r>
+                            <w:rPr>
+                              <w:rFonts w:ascii="Cambria Math" w:hAnsi="Cambria Math"/>
+                              <w:sz w:val="20"/>
+                              <w:szCs w:val="20"/>
+                            </w:rPr>
+                            <m:t>(i)</m:t>
+                          </m:r>
+                        </m:e>
+                      </m:nary>
+                      <m:r>
+                        <w:rPr>
+                          <w:rFonts w:ascii="Cambria Math" w:hAnsi="Cambria Math"/>
+                          <w:sz w:val="20"/>
+                          <w:szCs w:val="20"/>
+                        </w:rPr>
+                        <m:t xml:space="preserve"> </m:t>
+                      </m:r>
+                    </m:e>
+                  </m:func>
+                </m:e>
+              </m:nary>
+            </m:e>
+          </m:nary>
+        </m:oMath>
+      </m:oMathPara>
+    </w:p>
+    <w:p>
+      <w:pPr>
+        <w:rPr>
+          <w:rFonts w:hint="cs"/>
+          <w:i/>
+          <w:rtl/>
+        </w:rPr>
+      </w:pPr>
+      <w:r>
+        <w:rPr>
+          <w:rFonts w:hint="cs"/>
+          <w:i/>
+          <w:rtl/>
+        </w:rPr>
+        <w:t>ידוע כי</w:t>
+      </w:r>
+    </w:p>
+    <w:p>
+      <w:pPr>
+        <w:rPr>
+          <w:rtl/>
+        </w:rPr>
+      </w:pPr>
+      <m:oMathPara>
+        <m:oMath>
+          <m:r>
+            <w:rPr>
+              <w:rFonts w:ascii="Cambria Math" w:hAnsi="Cambria Math"/>
+            </w:rPr>
+            <m:t>K&lt;size</m:t>
+          </m:r>
+          <m:d>
+            <m:dPr>
+              <m:ctrlPr>
+                <w:rPr>
+                  <w:rFonts w:ascii="Cambria Math" w:hAnsi="Cambria Math"/>
+                  <w:i/>
+                </w:rPr>
+              </m:ctrlPr>
+            </m:dPr>
+            <m:e>
+              <m:r>
+                <w:rPr>
+                  <w:rFonts w:ascii="Cambria Math" w:hAnsi="Cambria Math"/>
+                </w:rPr>
+                <m:t>heap</m:t>
+              </m:r>
+            </m:e>
+          </m:d>
+          <m:r>
+            <w:rPr>
+              <w:rFonts w:ascii="Cambria Math" w:hAnsi="Cambria Math"/>
+            </w:rPr>
+            <m:t>≤</m:t>
+          </m:r>
+          <m:sSup>
+            <m:sSupPr>
+              <m:ctrlPr>
+                <w:rPr>
+                  <w:rFonts w:ascii="Cambria Math" w:hAnsi="Cambria Math"/>
+                  <w:i/>
+                </w:rPr>
+              </m:ctrlPr>
+            </m:sSupPr>
+            <m:e>
+              <m:r>
+                <w:rPr>
+                  <w:rFonts w:ascii="Cambria Math" w:hAnsi="Cambria Math"/>
+                </w:rPr>
+                <m:t>2</m:t>
+              </m:r>
+            </m:e>
+            <m:sup>
+              <m:r>
+                <w:rPr>
+                  <w:rFonts w:ascii="Cambria Math" w:hAnsi="Cambria Math"/>
+                </w:rPr>
+                <m:t>H</m:t>
+              </m:r>
+            </m:sup>
+          </m:sSup>
+          <m:r>
+            <w:rPr>
+              <w:rFonts w:ascii="Cambria Math" w:hAnsi="Cambria Math"/>
+            </w:rPr>
+            <m:t>→</m:t>
+          </m:r>
+          <m:func>
+            <m:funcPr>
+              <m:ctrlPr>
+                <w:rPr>
+                  <w:rFonts w:ascii="Cambria Math" w:hAnsi="Cambria Math"/>
+                  <w:i/>
+                </w:rPr>
+              </m:ctrlPr>
+            </m:funcPr>
+            <m:fName>
+              <m:r>
+                <m:rPr>
+                  <m:sty m:val="p"/>
+                </m:rPr>
+                <w:rPr>
+                  <w:rFonts w:ascii="Cambria Math" w:hAnsi="Cambria Math"/>
+                </w:rPr>
+                <m:t>log</m:t>
+              </m:r>
+            </m:fName>
+            <m:e>
+              <m:d>
+                <m:dPr>
+                  <m:ctrlPr>
+                    <w:rPr>
+                      <w:rFonts w:ascii="Cambria Math" w:hAnsi="Cambria Math"/>
+                      <w:i/>
+                    </w:rPr>
+                  </m:ctrlPr>
+                </m:dPr>
+                <m:e>
+                  <m:r>
+                    <w:rPr>
+                      <w:rFonts w:ascii="Cambria Math" w:hAnsi="Cambria Math"/>
+                    </w:rPr>
+                    <m:t>K</m:t>
+                  </m:r>
+                </m:e>
+              </m:d>
+            </m:e>
+          </m:func>
+          <m:r>
+            <w:rPr>
+              <w:rFonts w:ascii="Cambria Math" w:hAnsi="Cambria Math"/>
+            </w:rPr>
+            <m:t>&lt;H</m:t>
+          </m:r>
+        </m:oMath>
+      </m:oMathPara>
+    </w:p>
+    <w:p>
+      <w:pPr>
+        <w:rPr>
+          <w:rFonts w:hint="cs"/>
+          <w:rtl/>
+        </w:rPr>
+      </w:pPr>
+      <w:r>
+        <w:rPr>
+          <w:rFonts w:hint="cs"/>
+          <w:rtl/>
+        </w:rPr>
+        <w:t>לכן,</w:t>
+      </w:r>
+    </w:p>
+    <w:p>
+      <w:pPr>
+        <w:rPr>
+          <w:i/>
+          <w:rtl/>
+        </w:rPr>
+      </w:pPr>
+      <m:oMathPara>
+        <m:oMath>
+          <m:r>
+            <w:rPr>
+              <w:rFonts w:ascii="Cambria Math" w:hAnsi="Cambria Math"/>
+              <w:sz w:val="20"/>
+              <w:szCs w:val="20"/>
+            </w:rPr>
+            <m:t>3kH+klog</m:t>
+          </m:r>
+          <m:d>
+            <m:dPr>
+              <m:ctrlPr>
+                <w:rPr>
+                  <w:rFonts w:ascii="Cambria Math" w:hAnsi="Cambria Math"/>
+                  <w:i/>
+                  <w:sz w:val="20"/>
+                  <w:szCs w:val="20"/>
+                </w:rPr>
+              </m:ctrlPr>
+            </m:dPr>
+            <m:e>
+              <m:r>
+                <w:rPr>
+                  <w:rFonts w:ascii="Cambria Math" w:hAnsi="Cambria Math"/>
+                  <w:sz w:val="20"/>
+                  <w:szCs w:val="20"/>
+                </w:rPr>
+                <m:t>H</m:t>
+              </m:r>
+            </m:e>
+          </m:d>
+          <m:r>
+            <w:rPr>
+              <w:rFonts w:ascii="Cambria Math" w:hAnsi="Cambria Math"/>
+              <w:sz w:val="20"/>
+              <w:szCs w:val="20"/>
+            </w:rPr>
+            <m:t>+</m:t>
+          </m:r>
+          <m:nary>
+            <m:naryPr>
+              <m:chr m:val="∑"/>
+              <m:limLoc m:val="undOvr"/>
+              <m:ctrlPr>
+                <w:rPr>
+                  <w:rFonts w:ascii="Cambria Math" w:hAnsi="Cambria Math"/>
+                  <w:i/>
+                  <w:sz w:val="20"/>
+                  <w:szCs w:val="20"/>
+                </w:rPr>
+              </m:ctrlPr>
+            </m:naryPr>
+            <m:sub>
+              <m:r>
+                <w:rPr>
+                  <w:rFonts w:ascii="Cambria Math" w:hAnsi="Cambria Math"/>
+                  <w:sz w:val="20"/>
+                  <w:szCs w:val="20"/>
+                </w:rPr>
+                <m:t>i=1</m:t>
+              </m:r>
+            </m:sub>
+            <m:sup>
+              <m:r>
+                <w:rPr>
+                  <w:rFonts w:ascii="Cambria Math" w:hAnsi="Cambria Math"/>
+                  <w:sz w:val="20"/>
+                  <w:szCs w:val="20"/>
+                </w:rPr>
+                <m:t>k</m:t>
+              </m:r>
+            </m:sup>
+            <m:e>
+              <m:r>
+                <m:rPr>
+                  <m:sty m:val="p"/>
+                </m:rPr>
+                <w:rPr>
+                  <w:rFonts w:ascii="Cambria Math" w:hAnsi="Cambria Math"/>
+                  <w:sz w:val="20"/>
+                  <w:szCs w:val="20"/>
+                </w:rPr>
+                <m:t>log⁡</m:t>
+              </m:r>
+              <m:r>
+                <w:rPr>
+                  <w:rFonts w:ascii="Cambria Math" w:hAnsi="Cambria Math"/>
+                  <w:sz w:val="20"/>
+                  <w:szCs w:val="20"/>
+                </w:rPr>
+                <m:t>(i)</m:t>
+              </m:r>
+            </m:e>
+          </m:nary>
+          <m:r>
+            <w:rPr>
+              <w:rFonts w:ascii="Cambria Math" w:hAnsi="Cambria Math"/>
+            </w:rPr>
+            <m:t xml:space="preserve">≤4kH+klogk≤5kH=O(KH) </m:t>
+          </m:r>
+        </m:oMath>
+      </m:oMathPara>
+    </w:p>
+    <w:p>
+      <w:pPr>
+        <w:rPr>
+          <w:rFonts w:hint="cs"/>
+          <w:i/>
+          <w:rtl/>
+        </w:rPr>
+      </w:pPr>
+    </w:p>
+    <w:p>
+      <w:pPr>
+        <w:rPr>
+          <w:rtl/>
+        </w:rPr>
+      </w:pPr>
+      <w:proofErr w:type="spellStart"/>
+      <w:r>
+        <w:t>removeAndPut</w:t>
+      </w:r>
+      <w:proofErr w:type="spellEnd"/>
+      <w:r>
+        <w:rPr>
+          <w:rFonts w:hint="cs"/>
+          <w:rtl/>
+        </w:rPr>
+        <w:t>:</w:t>
+      </w:r>
+    </w:p>
+    <w:p>
+      <w:pPr>
+        <w:rPr>
+          <w:rtl/>
+        </w:rPr>
+      </w:pPr>
+      <w:r>
+        <w:rPr>
+          <w:rFonts w:hint="cs"/>
+          <w:rtl/>
+        </w:rPr>
+        <w:t>פונקציית עזר ל-</w:t>
+      </w:r>
+      <w:proofErr w:type="spellStart"/>
+      <w:r>
+        <w:t>Kmin</w:t>
+      </w:r>
+      <w:proofErr w:type="spellEnd"/>
+      <w:r>
+        <w:rPr>
+          <w:rFonts w:hint="cs"/>
+          <w:rtl/>
+        </w:rPr>
+        <w:t xml:space="preserve"> ולכן פועלת רק ואך על </w:t>
+      </w:r>
+      <w:proofErr w:type="spellStart"/>
+      <w:r>
+        <w:rPr>
+          <w:rFonts w:hint="cs"/>
+          <w:rtl/>
+        </w:rPr>
+        <w:t>ערימות</w:t>
+      </w:r>
+      <w:proofErr w:type="spellEnd"/>
+      <w:r>
+        <w:rPr>
+          <w:rFonts w:hint="cs"/>
+          <w:rtl/>
+        </w:rPr>
+        <w:t xml:space="preserve"> עזר שלכל צומת בהן יש מצביע לצומת המקורי.</w:t>
+      </w:r>
+    </w:p>
+    <w:p>
+      <w:pPr>
+        <w:rPr>
+          <w:rtl/>
+        </w:rPr>
+      </w:pPr>
+      <w:r>
+        <w:rPr>
+          <w:rFonts w:hint="cs"/>
+          <w:rtl/>
+        </w:rPr>
+        <w:t xml:space="preserve">בכל קריאה לפונקציה מתבצע הכנסה של הבנים המקוריים של המינימום </w:t>
+      </w:r>
+      <w:proofErr w:type="spellStart"/>
+      <w:r>
+        <w:rPr>
+          <w:rFonts w:hint="cs"/>
+          <w:rtl/>
+        </w:rPr>
+        <w:t>בערימת</w:t>
+      </w:r>
+      <w:proofErr w:type="spellEnd"/>
+      <w:r>
+        <w:rPr>
+          <w:rFonts w:hint="cs"/>
+          <w:rtl/>
+        </w:rPr>
+        <w:t xml:space="preserve"> העזר </w:t>
+      </w:r>
+      <w:proofErr w:type="spellStart"/>
+      <w:r>
+        <w:rPr>
+          <w:rFonts w:hint="cs"/>
+          <w:rtl/>
+        </w:rPr>
+        <w:t>לערימת</w:t>
+      </w:r>
+      <w:proofErr w:type="spellEnd"/>
+      <w:r>
+        <w:rPr>
+          <w:rFonts w:hint="cs"/>
+          <w:rtl/>
+        </w:rPr>
+        <w:t xml:space="preserve"> העזר (הבנים </w:t>
+      </w:r>
+      <w:proofErr w:type="spellStart"/>
+      <w:r>
+        <w:rPr>
+          <w:rFonts w:hint="cs"/>
+          <w:rtl/>
+        </w:rPr>
+        <w:t>מהערימה</w:t>
+      </w:r>
+      <w:proofErr w:type="spellEnd"/>
+      <w:r>
+        <w:rPr>
+          <w:rFonts w:hint="cs"/>
+          <w:rtl/>
+        </w:rPr>
+        <w:t xml:space="preserve"> </w:t>
+      </w:r>
+      <w:r>
+        <w:rPr>
+          <w:rFonts w:hint="cs"/>
         </w:rPr>
         <w:t>H</w:t>
       </w:r>
       <w:r>
         <w:rPr>
-          <w:rFonts w:cs="Arial"/>
-          <w:i/>
-          <w:strike/>
-          <w:rtl/>
-        </w:rPr>
-        <w:t xml:space="preserve"> ולכן בכל </w:t>
-      </w:r>
-      <w:proofErr w:type="spellStart"/>
-      <w:r>
-        <w:rPr>
-          <w:rFonts w:cs="Arial"/>
-          <w:i/>
-          <w:strike/>
-          <w:rtl/>
-        </w:rPr>
-        <w:t>איטרציה</w:t>
-      </w:r>
-      <w:proofErr w:type="spellEnd"/>
-      <w:r>
-        <w:rPr>
-          <w:rFonts w:cs="Arial"/>
-          <w:i/>
-          <w:strike/>
-          <w:rtl/>
-        </w:rPr>
-        <w:t xml:space="preserve"> אנו מוסיפים לכל היותר </w:t>
-      </w:r>
-      <w:r>
-        <w:rPr>
-          <w:i/>
-          <w:strike/>
-        </w:rPr>
-        <w:t>deg(H)</w:t>
-      </w:r>
-      <w:r>
-        <w:rPr>
-          <w:rFonts w:cs="Arial"/>
-          <w:i/>
-          <w:strike/>
-          <w:rtl/>
-        </w:rPr>
-        <w:t xml:space="preserve"> צמתים.</w:t>
-      </w:r>
-    </w:p>
-    <w:p>
-      <w:pPr>
-        <w:rPr>
-          <w:i/>
-          <w:strike/>
-          <w:rtl/>
-        </w:rPr>
-      </w:pPr>
-      <w:r>
-        <w:rPr>
-          <w:rFonts w:cs="Arial"/>
-          <w:i/>
-          <w:strike/>
-          <w:rtl/>
-        </w:rPr>
-        <w:t>•</w:t>
-      </w:r>
-      <w:r>
-        <w:rPr>
-          <w:rFonts w:cs="Arial"/>
-          <w:i/>
-          <w:strike/>
-          <w:rtl/>
-        </w:rPr>
-        <w:tab/>
-        <w:t xml:space="preserve">נשים לב שאנו לא מבצעים פעולות </w:t>
-      </w:r>
-      <w:proofErr w:type="spellStart"/>
-      <w:r>
-        <w:rPr>
-          <w:i/>
-          <w:strike/>
-        </w:rPr>
-        <w:t>decreaseKey</w:t>
-      </w:r>
-      <w:proofErr w:type="spellEnd"/>
-      <w:r>
-        <w:rPr>
-          <w:i/>
-          <w:strike/>
-        </w:rPr>
-        <w:t xml:space="preserve"> \ </w:t>
-      </w:r>
-      <w:proofErr w:type="spellStart"/>
-      <w:r>
-        <w:rPr>
-          <w:i/>
-          <w:strike/>
-        </w:rPr>
-        <w:t>deleteNode</w:t>
-      </w:r>
-      <w:proofErr w:type="spellEnd"/>
-      <w:r>
-        <w:rPr>
-          <w:rFonts w:cs="Arial"/>
-          <w:i/>
-          <w:strike/>
-          <w:rtl/>
-        </w:rPr>
-        <w:t xml:space="preserve"> ולכן </w:t>
-      </w:r>
-      <w:proofErr w:type="spellStart"/>
-      <w:r>
-        <w:rPr>
-          <w:rFonts w:cs="Arial"/>
-          <w:i/>
-          <w:strike/>
+          <w:rFonts w:hint="cs"/>
+          <w:rtl/>
+        </w:rPr>
+        <w:t xml:space="preserve">), מוחקת את המינימום ומחזירה את המינימום. </w:t>
+      </w:r>
+    </w:p>
+    <w:p>
+      <w:pPr>
+        <w:rPr>
+          <w:rtl/>
+        </w:rPr>
+      </w:pPr>
+      <w:r>
+        <w:rPr>
+          <w:rFonts w:hint="cs"/>
+          <w:u w:val="single"/>
+          <w:rtl/>
+        </w:rPr>
+        <w:t>סיבוכיות:</w:t>
+      </w:r>
+      <w:r>
+        <w:rPr>
+          <w:rFonts w:hint="cs"/>
+          <w:rtl/>
+        </w:rPr>
+        <w:t xml:space="preserve"> </w:t>
+      </w:r>
+      <w:r>
+        <w:rPr>
+          <w:rFonts w:hint="cs"/>
+          <w:rtl/>
+        </w:rPr>
+        <w:t xml:space="preserve"> נכניס לכל היותר </w:t>
+      </w:r>
+      <w:r>
+        <w:rPr>
+          <w:rFonts w:hint="cs"/>
+        </w:rPr>
+        <w:t>H</w:t>
+      </w:r>
+      <w:r>
+        <w:rPr>
+          <w:rFonts w:hint="cs"/>
+          <w:rtl/>
+        </w:rPr>
+        <w:t xml:space="preserve"> צמתים ונבצע </w:t>
+      </w:r>
+      <w:r>
+        <w:t>deleteMin</w:t>
+      </w:r>
+      <w:r>
+        <w:rPr>
+          <w:rFonts w:hint="cs"/>
+          <w:rtl/>
+        </w:rPr>
+        <w:t xml:space="preserve"> כאשר לפני ההכנסה </w:t>
+      </w:r>
+      <w:proofErr w:type="spellStart"/>
+      <w:r>
+        <w:rPr>
+          <w:rFonts w:hint="cs"/>
           <w:rtl/>
         </w:rPr>
         <w:t>ערימת</w:t>
@@ -6286,404 +7495,61 @@
       <w:proofErr w:type="spellEnd"/>
       <w:r>
         <w:rPr>
-          <w:rFonts w:cs="Arial"/>
-          <w:i/>
-          <w:strike/>
-          <w:rtl/>
-        </w:rPr>
-        <w:t xml:space="preserve"> העזר מתנהגת </w:t>
-      </w:r>
-      <w:proofErr w:type="spellStart"/>
-      <w:r>
-        <w:rPr>
-          <w:rFonts w:cs="Arial"/>
-          <w:i/>
-          <w:strike/>
-          <w:rtl/>
-        </w:rPr>
-        <w:t>כערימה</w:t>
-      </w:r>
-      <w:proofErr w:type="spellEnd"/>
-      <w:r>
-        <w:rPr>
-          <w:rFonts w:cs="Arial"/>
-          <w:i/>
-          <w:strike/>
-          <w:rtl/>
-        </w:rPr>
-        <w:t xml:space="preserve"> בינומית עצלה.</w:t>
-      </w:r>
-    </w:p>
-    <w:p>
-      <w:pPr>
-        <w:rPr>
-          <w:i/>
-          <w:strike/>
-          <w:rtl/>
-        </w:rPr>
-      </w:pPr>
-      <w:r>
-        <w:rPr>
-          <w:rFonts w:cs="Arial"/>
-          <w:i/>
-          <w:strike/>
-          <w:rtl/>
-        </w:rPr>
-        <w:t xml:space="preserve"> כעת נוכיח את הטענה באינדוקציה על מס' </w:t>
-      </w:r>
-      <w:proofErr w:type="spellStart"/>
-      <w:r>
-        <w:rPr>
-          <w:rFonts w:cs="Arial"/>
-          <w:i/>
-          <w:strike/>
-          <w:rtl/>
-        </w:rPr>
-        <w:t>האיטרציות</w:t>
-      </w:r>
-      <w:proofErr w:type="spellEnd"/>
-      <w:r>
-        <w:rPr>
-          <w:rFonts w:cs="Arial"/>
-          <w:i/>
-          <w:strike/>
-          <w:rtl/>
-        </w:rPr>
-        <w:t>:</w:t>
-      </w:r>
-    </w:p>
-    <w:p>
-      <w:pPr>
-        <w:rPr>
-          <w:i/>
-          <w:strike/>
-          <w:rtl/>
-        </w:rPr>
-      </w:pPr>
-      <w:r>
-        <w:rPr>
-          <w:rFonts w:cs="Arial"/>
-          <w:i/>
-          <w:strike/>
-          <w:rtl/>
-        </w:rPr>
-        <w:t xml:space="preserve">בסיס: </w:t>
-      </w:r>
-    </w:p>
-    <w:p>
-      <w:pPr>
-        <w:rPr>
-          <w:i/>
-          <w:strike/>
-          <w:rtl/>
-        </w:rPr>
-      </w:pPr>
-      <w:proofErr w:type="spellStart"/>
-      <w:r>
-        <w:rPr>
-          <w:rFonts w:cs="Arial"/>
-          <w:i/>
-          <w:strike/>
-          <w:rtl/>
-        </w:rPr>
-        <w:t>האיטרציה</w:t>
-      </w:r>
-      <w:proofErr w:type="spellEnd"/>
-      <w:r>
-        <w:rPr>
-          <w:rFonts w:cs="Arial"/>
-          <w:i/>
-          <w:strike/>
-          <w:rtl/>
-        </w:rPr>
-        <w:t xml:space="preserve"> מס' 1: בתחילת </w:t>
-      </w:r>
-      <w:proofErr w:type="spellStart"/>
-      <w:r>
-        <w:rPr>
-          <w:rFonts w:cs="Arial"/>
-          <w:i/>
-          <w:strike/>
-          <w:rtl/>
-        </w:rPr>
-        <w:t>האיטרציה</w:t>
-      </w:r>
-      <w:proofErr w:type="spellEnd"/>
-      <w:r>
-        <w:rPr>
-          <w:rFonts w:cs="Arial"/>
-          <w:i/>
-          <w:strike/>
-          <w:rtl/>
-        </w:rPr>
-        <w:t xml:space="preserve"> זו רק המינימום המקורי </w:t>
-      </w:r>
-      <w:proofErr w:type="spellStart"/>
-      <w:r>
-        <w:rPr>
-          <w:rFonts w:cs="Arial"/>
-          <w:i/>
-          <w:strike/>
-          <w:rtl/>
-        </w:rPr>
-        <w:t>בערימה</w:t>
-      </w:r>
-      <w:proofErr w:type="spellEnd"/>
-      <w:r>
-        <w:rPr>
-          <w:rFonts w:cs="Arial"/>
-          <w:i/>
-          <w:strike/>
-          <w:rtl/>
-        </w:rPr>
-        <w:t xml:space="preserve"> ולכן הטענה מתקיימת.</w:t>
-      </w:r>
-    </w:p>
-    <w:p>
-      <w:pPr>
-        <w:rPr>
-          <w:i/>
-          <w:strike/>
-          <w:rtl/>
-        </w:rPr>
-      </w:pPr>
-      <w:proofErr w:type="spellStart"/>
-      <w:r>
-        <w:rPr>
-          <w:rFonts w:cs="Arial"/>
-          <w:i/>
-          <w:strike/>
-          <w:rtl/>
-        </w:rPr>
-        <w:t>האיטרציה</w:t>
-      </w:r>
-      <w:proofErr w:type="spellEnd"/>
-      <w:r>
-        <w:rPr>
-          <w:rFonts w:cs="Arial"/>
-          <w:i/>
-          <w:strike/>
-          <w:rtl/>
-        </w:rPr>
-        <w:t xml:space="preserve"> מס' 2: אנו מוסיפים את המינימום </w:t>
-      </w:r>
-      <w:proofErr w:type="spellStart"/>
-      <w:r>
-        <w:rPr>
-          <w:rFonts w:cs="Arial"/>
-          <w:i/>
-          <w:strike/>
-          <w:rtl/>
-        </w:rPr>
-        <w:t>בערימה</w:t>
-      </w:r>
-      <w:proofErr w:type="spellEnd"/>
-      <w:r>
-        <w:rPr>
-          <w:rFonts w:cs="Arial"/>
-          <w:i/>
-          <w:strike/>
-          <w:rtl/>
-        </w:rPr>
-        <w:t xml:space="preserve"> </w:t>
-      </w:r>
-      <w:r>
-        <w:rPr>
-          <w:i/>
-          <w:strike/>
-        </w:rPr>
-        <w:t>H</w:t>
-      </w:r>
-      <w:r>
-        <w:rPr>
-          <w:rFonts w:cs="Arial"/>
-          <w:i/>
-          <w:strike/>
-          <w:rtl/>
-        </w:rPr>
-        <w:t xml:space="preserve"> ולאחר מכן מוסיפים את בניו, יש לו </w:t>
-      </w:r>
-      <w:r>
-        <w:rPr>
-          <w:i/>
-          <w:strike/>
-        </w:rPr>
-        <w:t>deg(H)</w:t>
-      </w:r>
-      <w:r>
-        <w:rPr>
-          <w:rFonts w:cs="Arial"/>
-          <w:i/>
-          <w:strike/>
-          <w:rtl/>
-        </w:rPr>
-        <w:t xml:space="preserve"> בנים ולכן טרם פעולת ה-  </w:t>
-      </w:r>
-      <w:r>
-        <w:rPr>
-          <w:i/>
-          <w:strike/>
-        </w:rPr>
-        <w:t>successive linking</w:t>
-      </w:r>
-      <w:r>
-        <w:rPr>
-          <w:rFonts w:cs="Arial"/>
-          <w:i/>
-          <w:strike/>
-          <w:rtl/>
-        </w:rPr>
-        <w:t xml:space="preserve">יש </w:t>
-      </w:r>
-      <w:proofErr w:type="spellStart"/>
-      <w:r>
-        <w:rPr>
-          <w:rFonts w:cs="Arial"/>
-          <w:i/>
-          <w:strike/>
-          <w:rtl/>
-        </w:rPr>
-        <w:t>בערימה</w:t>
-      </w:r>
-      <w:proofErr w:type="spellEnd"/>
-      <w:r>
-        <w:rPr>
-          <w:rFonts w:cs="Arial"/>
-          <w:i/>
-          <w:strike/>
-          <w:rtl/>
-        </w:rPr>
-        <w:t xml:space="preserve"> </w:t>
-      </w:r>
-      <w:r>
-        <w:rPr>
-          <w:i/>
-          <w:strike/>
-        </w:rPr>
-        <w:t>deg(H)</w:t>
-      </w:r>
-      <w:r>
-        <w:rPr>
-          <w:rFonts w:cs="Arial"/>
-          <w:i/>
-          <w:strike/>
-          <w:rtl/>
-        </w:rPr>
-        <w:t xml:space="preserve"> צמתים.  ולכן לאחר פעולה זו יש לכל היותר </w:t>
-      </w:r>
-      <w:r>
-        <w:rPr>
-          <w:i/>
-          <w:strike/>
-        </w:rPr>
-        <w:t>O(log(deg(H</w:t>
-      </w:r>
-      <w:r>
-        <w:rPr>
-          <w:rFonts w:cs="Arial"/>
-          <w:i/>
-          <w:strike/>
-          <w:rtl/>
-        </w:rPr>
-        <w:t>)) עצים (כי אנו מקבלים ערימה בינומית תקינה).</w:t>
-      </w:r>
-    </w:p>
-    <w:p>
-      <w:pPr>
-        <w:rPr>
-          <w:i/>
-          <w:strike/>
-          <w:rtl/>
-        </w:rPr>
-      </w:pPr>
-      <w:r>
-        <w:rPr>
-          <w:rFonts w:cs="Arial"/>
-          <w:i/>
-          <w:strike/>
-          <w:rtl/>
-        </w:rPr>
-        <w:lastRenderedPageBreak/>
-        <w:t xml:space="preserve">צעד: נניח עבור </w:t>
-      </w:r>
-      <w:proofErr w:type="spellStart"/>
-      <w:r>
-        <w:rPr>
-          <w:i/>
-          <w:strike/>
-        </w:rPr>
-        <w:t>i</w:t>
-      </w:r>
-      <w:proofErr w:type="spellEnd"/>
-      <w:r>
-        <w:rPr>
-          <w:rFonts w:cs="Arial"/>
-          <w:i/>
-          <w:strike/>
-          <w:rtl/>
-        </w:rPr>
-        <w:t xml:space="preserve">, נוכיח עבור </w:t>
-      </w:r>
-      <w:r>
-        <w:rPr>
-          <w:i/>
-          <w:strike/>
-        </w:rPr>
-        <w:t>i+1</w:t>
-      </w:r>
-      <w:r>
-        <w:rPr>
-          <w:rFonts w:cs="Arial"/>
-          <w:i/>
-          <w:strike/>
-          <w:rtl/>
-        </w:rPr>
-        <w:t xml:space="preserve">, מהנחת האינדוקציה נובע כי בתחילת </w:t>
-      </w:r>
-      <w:proofErr w:type="spellStart"/>
-      <w:r>
-        <w:rPr>
-          <w:rFonts w:cs="Arial"/>
-          <w:i/>
-          <w:strike/>
-          <w:rtl/>
-        </w:rPr>
-        <w:t>האיטרציה</w:t>
-      </w:r>
-      <w:proofErr w:type="spellEnd"/>
-      <w:r>
-        <w:rPr>
-          <w:rFonts w:cs="Arial"/>
-          <w:i/>
-          <w:strike/>
-          <w:rtl/>
-        </w:rPr>
-        <w:t xml:space="preserve"> ה-</w:t>
-      </w:r>
-      <w:proofErr w:type="spellStart"/>
-      <w:r>
-        <w:rPr>
-          <w:i/>
-          <w:strike/>
-        </w:rPr>
-        <w:t>i</w:t>
-      </w:r>
-      <w:proofErr w:type="spellEnd"/>
-      <w:r>
-        <w:rPr>
-          <w:rFonts w:cs="Arial"/>
-          <w:i/>
-          <w:strike/>
-          <w:rtl/>
-        </w:rPr>
-        <w:t xml:space="preserve"> יש לכל היותר </w:t>
-      </w:r>
-      <w:proofErr w:type="spellStart"/>
-      <w:r>
-        <w:rPr>
-          <w:rFonts w:cs="Arial"/>
-          <w:i/>
-          <w:strike/>
+          <w:rFonts w:hint="cs"/>
+          <w:rtl/>
+        </w:rPr>
+        <w:t xml:space="preserve"> העזר הייתה ערימה בינומית תקינה. </w:t>
+      </w:r>
+      <w:r>
+        <w:t>deleteMin</w:t>
+      </w:r>
+      <w:r>
+        <w:rPr>
+          <w:rFonts w:hint="cs"/>
+          <w:rtl/>
+        </w:rPr>
+        <w:t xml:space="preserve"> תמיד ליניארית במס' העצים ולכן נקבל כי הסיבוכיות הינה </w:t>
+      </w:r>
+    </w:p>
+    <w:p>
+      <w:pPr>
+        <w:rPr>
+          <w:rFonts w:hint="cs"/>
+          <w:rtl/>
+        </w:rPr>
+      </w:pPr>
+      <w:r>
+        <w:t>O(</w:t>
+      </w:r>
+      <w:proofErr w:type="spellStart"/>
+      <w:r>
+        <w:t>H+log</w:t>
+      </w:r>
+      <w:proofErr w:type="spellEnd"/>
+      <w:r>
+        <w:t>(n))</w:t>
+      </w:r>
+      <w:r>
+        <w:rPr>
+          <w:rFonts w:hint="cs"/>
+          <w:rtl/>
+        </w:rPr>
+        <w:t xml:space="preserve"> ש-</w:t>
+      </w:r>
+      <w:r>
+        <w:t>n</w:t>
+      </w:r>
+      <w:r>
+        <w:rPr>
+          <w:rFonts w:hint="cs"/>
+          <w:rtl/>
+        </w:rPr>
+        <w:t xml:space="preserve"> הינו מס' האיברים </w:t>
+      </w:r>
+      <w:proofErr w:type="spellStart"/>
+      <w:r>
+        <w:rPr>
+          <w:rFonts w:hint="cs"/>
           <w:rtl/>
         </w:rPr>
         <w:t>בערימת</w:t>
@@ -6691,336 +7557,22 @@
       <w:proofErr w:type="spellEnd"/>
       <w:r>
         <w:rPr>
-          <w:rFonts w:cs="Arial"/>
-          <w:i/>
-          <w:strike/>
-          <w:rtl/>
-        </w:rPr>
-        <w:t xml:space="preserve"> העזר </w:t>
-      </w:r>
-      <w:r>
-        <w:rPr>
-          <w:i/>
-          <w:strike/>
-        </w:rPr>
-        <w:t>O(log(deg(H</w:t>
-      </w:r>
-      <w:r>
-        <w:rPr>
-          <w:rFonts w:cs="Arial"/>
-          <w:i/>
-          <w:strike/>
-          <w:rtl/>
-        </w:rPr>
-        <w:t xml:space="preserve">)) עצים. במהלך </w:t>
-      </w:r>
-      <w:proofErr w:type="spellStart"/>
-      <w:r>
-        <w:rPr>
-          <w:rFonts w:cs="Arial"/>
-          <w:i/>
-          <w:strike/>
-          <w:rtl/>
-        </w:rPr>
-        <w:t>האיטרציה</w:t>
-      </w:r>
-      <w:proofErr w:type="spellEnd"/>
-      <w:r>
-        <w:rPr>
-          <w:rFonts w:cs="Arial"/>
-          <w:i/>
-          <w:strike/>
-          <w:rtl/>
-        </w:rPr>
-        <w:t xml:space="preserve"> ה- </w:t>
-      </w:r>
-      <w:r>
-        <w:rPr>
-          <w:i/>
-          <w:strike/>
-        </w:rPr>
-        <w:t>i+1</w:t>
-      </w:r>
-      <w:r>
-        <w:rPr>
-          <w:rFonts w:cs="Arial"/>
-          <w:i/>
-          <w:strike/>
-          <w:rtl/>
-        </w:rPr>
-        <w:t xml:space="preserve"> נוסיף את בניו של המינימום הנוכחי שמספרם לכל היותר </w:t>
-      </w:r>
-      <w:r>
-        <w:rPr>
-          <w:i/>
-          <w:strike/>
-        </w:rPr>
-        <w:t>deg(H</w:t>
-      </w:r>
-      <w:r>
-        <w:rPr>
-          <w:rFonts w:cs="Arial"/>
-          <w:i/>
-          <w:strike/>
-          <w:rtl/>
-        </w:rPr>
-        <w:t xml:space="preserve">) ונמחק את המינימום לכן נקבל כי טרם פעולת ה- </w:t>
-      </w:r>
-      <w:r>
-        <w:rPr>
-          <w:i/>
-          <w:strike/>
-        </w:rPr>
-        <w:t>successive linking</w:t>
-      </w:r>
-      <w:r>
-        <w:rPr>
-          <w:rFonts w:cs="Arial"/>
-          <w:i/>
-          <w:strike/>
-          <w:rtl/>
-        </w:rPr>
-        <w:t xml:space="preserve"> יש </w:t>
-      </w:r>
-      <w:proofErr w:type="spellStart"/>
-      <w:r>
-        <w:rPr>
-          <w:rFonts w:cs="Arial"/>
-          <w:i/>
-          <w:strike/>
-          <w:rtl/>
-        </w:rPr>
-        <w:t>בערימה</w:t>
-      </w:r>
-      <w:proofErr w:type="spellEnd"/>
-      <w:r>
-        <w:rPr>
-          <w:rFonts w:cs="Arial"/>
-          <w:i/>
-          <w:strike/>
-          <w:rtl/>
-        </w:rPr>
-        <w:t xml:space="preserve"> </w:t>
-      </w:r>
-      <w:r>
-        <w:rPr>
-          <w:i/>
-          <w:strike/>
-        </w:rPr>
-        <w:t>O(deg(H</w:t>
-      </w:r>
-      <w:r>
-        <w:rPr>
-          <w:rFonts w:cs="Arial"/>
-          <w:i/>
-          <w:strike/>
-          <w:rtl/>
-        </w:rPr>
-        <w:t>)+</w:t>
-      </w:r>
-    </w:p>
-    <w:p>
-      <w:pPr>
-        <w:rPr>
-          <w:i/>
-          <w:rtl/>
-        </w:rPr>
-      </w:pPr>
-    </w:p>
-    <w:p>
-      <w:pPr>
-        <w:rPr>
-          <w:i/>
-        </w:rPr>
-      </w:pPr>
-      <w:proofErr w:type="spellStart"/>
-      <w:r>
-        <w:rPr>
-          <w:i/>
-        </w:rPr>
-        <w:t>removeAndPut</w:t>
-      </w:r>
-      <w:proofErr w:type="spellEnd"/>
-      <w:r>
-        <w:rPr>
-          <w:rFonts w:cs="Arial"/>
-          <w:i/>
-          <w:rtl/>
-        </w:rPr>
-        <w:t>:</w:t>
-      </w:r>
-    </w:p>
-    <w:p>
-      <w:pPr>
-        <w:rPr>
-          <w:i/>
-          <w:rtl/>
-        </w:rPr>
-      </w:pPr>
-      <w:proofErr w:type="spellStart"/>
-      <w:r>
-        <w:rPr>
-          <w:rFonts w:cs="Arial"/>
-          <w:i/>
-          <w:rtl/>
-        </w:rPr>
-        <w:t>פונקצייץ</w:t>
-      </w:r>
-      <w:proofErr w:type="spellEnd"/>
-      <w:r>
-        <w:rPr>
-          <w:rFonts w:cs="Arial"/>
-          <w:i/>
-          <w:rtl/>
-        </w:rPr>
-        <w:t xml:space="preserve"> עזר ל-</w:t>
-      </w:r>
-      <w:proofErr w:type="spellStart"/>
-      <w:r>
-        <w:rPr>
-          <w:i/>
-        </w:rPr>
-        <w:t>Kmin</w:t>
-      </w:r>
-      <w:proofErr w:type="spellEnd"/>
-      <w:r>
-        <w:rPr>
-          <w:rFonts w:cs="Arial"/>
-          <w:i/>
-          <w:rtl/>
-        </w:rPr>
-        <w:t xml:space="preserve"> ולכן פועלת רק ואך על </w:t>
-      </w:r>
-      <w:proofErr w:type="spellStart"/>
-      <w:r>
-        <w:rPr>
-          <w:rFonts w:cs="Arial"/>
-          <w:i/>
-          <w:rtl/>
-        </w:rPr>
-        <w:t>ערימות</w:t>
-      </w:r>
-      <w:proofErr w:type="spellEnd"/>
-      <w:r>
-        <w:rPr>
-          <w:rFonts w:cs="Arial"/>
-          <w:i/>
-          <w:rtl/>
-        </w:rPr>
-        <w:t xml:space="preserve"> עזר שלכל צומת בהן יש מצביע לצומת המקורי.</w:t>
-      </w:r>
-    </w:p>
-    <w:p>
-      <w:pPr>
-        <w:rPr>
-          <w:i/>
-          <w:rtl/>
-        </w:rPr>
-      </w:pPr>
-      <w:r>
-        <w:rPr>
-          <w:rFonts w:cs="Arial"/>
-          <w:i/>
-          <w:rtl/>
-        </w:rPr>
-        <w:t xml:space="preserve">בכל קריאה לפונקציה מתבצע הכנסה של הבנים המקוריים של המינימום </w:t>
-      </w:r>
-      <w:proofErr w:type="spellStart"/>
-      <w:r>
-        <w:rPr>
-          <w:rFonts w:cs="Arial"/>
-          <w:i/>
-          <w:rtl/>
-        </w:rPr>
-        <w:t>בערימת</w:t>
-      </w:r>
-      <w:proofErr w:type="spellEnd"/>
-      <w:r>
-        <w:rPr>
-          <w:rFonts w:cs="Arial"/>
-          <w:i/>
-          <w:rtl/>
-        </w:rPr>
-        <w:t xml:space="preserve"> העזר </w:t>
-      </w:r>
-      <w:proofErr w:type="spellStart"/>
-      <w:r>
-        <w:rPr>
-          <w:rFonts w:cs="Arial"/>
-          <w:i/>
-          <w:rtl/>
-        </w:rPr>
-        <w:t>לערימת</w:t>
-      </w:r>
-      <w:proofErr w:type="spellEnd"/>
-      <w:r>
-        <w:rPr>
-          <w:rFonts w:cs="Arial"/>
-          <w:i/>
-          <w:rtl/>
-        </w:rPr>
-        <w:t xml:space="preserve"> העזר (הבנים </w:t>
-      </w:r>
-      <w:proofErr w:type="spellStart"/>
-      <w:r>
-        <w:rPr>
-          <w:rFonts w:cs="Arial"/>
-          <w:i/>
-          <w:rtl/>
-        </w:rPr>
-        <w:t>מהערימה</w:t>
-      </w:r>
-      <w:proofErr w:type="spellEnd"/>
-      <w:r>
-        <w:rPr>
-          <w:rFonts w:cs="Arial"/>
-          <w:i/>
-          <w:rtl/>
-        </w:rPr>
-        <w:t xml:space="preserve"> </w:t>
-      </w:r>
-      <w:r>
-        <w:rPr>
-          <w:i/>
-        </w:rPr>
-        <w:t>H</w:t>
-      </w:r>
-      <w:r>
-        <w:rPr>
-          <w:rFonts w:cs="Arial"/>
-          <w:i/>
-          <w:rtl/>
-        </w:rPr>
-        <w:t xml:space="preserve">), מוחקת את המינימום ומחזירה את המינימום. </w:t>
-      </w:r>
-    </w:p>
-    <w:p>
-      <w:pPr>
-        <w:rPr>
-          <w:i/>
-          <w:rtl/>
-        </w:rPr>
-      </w:pPr>
-      <w:r>
-        <w:rPr>
-          <w:rFonts w:cs="Arial"/>
-          <w:i/>
-          <w:rtl/>
-        </w:rPr>
-        <w:t xml:space="preserve">סיבוכיות: </w:t>
-      </w:r>
-    </w:p>
-    <w:p>
-      <w:pPr>
-        <w:rPr>
-          <w:i/>
-          <w:rtl/>
-        </w:rPr>
-      </w:pPr>
-      <w:r>
-        <w:rPr>
-          <w:rFonts w:cs="Arial"/>
-          <w:i/>
+          <w:rFonts w:hint="cs"/>
+          <w:rtl/>
+        </w:rPr>
+        <w:t xml:space="preserve"> העזר.</w:t>
+      </w:r>
+    </w:p>
+    <w:p>
+      <w:pPr>
+        <w:rPr>
+          <w:u w:val="single"/>
+          <w:rtl/>
+        </w:rPr>
+      </w:pPr>
+      <w:r>
+        <w:rPr>
+          <w:rFonts w:hint="cs"/>
           <w:rtl/>
         </w:rPr>
         <w:t xml:space="preserve">ראה פירוט </w:t>
@@ -7028,8 +7580,7 @@
       <w:proofErr w:type="spellStart"/>
       <w:r>
         <w:rPr>
-          <w:rFonts w:cs="Arial"/>
-          <w:i/>
+          <w:rFonts w:hint="cs"/>
           <w:rtl/>
         </w:rPr>
         <w:t>בפונק</w:t>
@@ -7037,8 +7588,7 @@
       <w:proofErr w:type="spellEnd"/>
       <w:r>
         <w:rPr>
-          <w:rFonts w:cs="Arial"/>
-          <w:i/>
+          <w:rFonts w:hint="cs"/>
           <w:rtl/>
         </w:rPr>
         <w:t xml:space="preserve">' </w:t>
@@ -7046,19 +7596,50 @@
       <w:proofErr w:type="spellStart"/>
       <w:r>
         <w:rPr>
-          <w:i/>
-        </w:rPr>
-        <w:t>Kmin</w:t>
-      </w:r>
-      <w:proofErr w:type="spellEnd"/>
-      <w:r>
-        <w:rPr>
-          <w:rFonts w:cs="Arial"/>
-          <w:i/>
+          <w:rFonts w:hint="cs"/>
+        </w:rPr>
+        <w:t>K</w:t>
+      </w:r>
+      <w:r>
+        <w:t>min</w:t>
+      </w:r>
+      <w:proofErr w:type="spellEnd"/>
+      <w:r>
+        <w:rPr>
+          <w:rFonts w:hint="cs"/>
           <w:rtl/>
         </w:rPr>
         <w:t>.</w:t>
       </w:r>
+    </w:p>
+    <w:p>
+      <w:pPr>
+        <w:rPr>
+          <w:rtl/>
+        </w:rPr>
+      </w:pPr>
+    </w:p>
+    <w:p>
+      <w:pPr>
+        <w:rPr>
+          <w:rFonts w:hint="cs"/>
+        </w:rPr>
+      </w:pPr>
+    </w:p>
+    <w:p>
+      <w:pPr>
+        <w:rPr>
+          <w:rtl/>
+        </w:rPr>
+      </w:pPr>
+    </w:p>
+    <w:p>
+      <w:pPr>
+        <w:rPr>
+          <w:rFonts w:hint="cs"/>
+          <w:rtl/>
+        </w:rPr>
+      </w:pPr>
     </w:p>
     <w:p>
       <w:pPr>

</xml_diff>